<commit_message>
Completion of Playtest Prototype Todo Items
- Reset function for Tone bar
   - The m key resets both tone bars
- Easy way to tweak the maxTone (i.e. Break Point)
   - Can use , and . to decrease and increase the maxTone
- Spellcasting now has a short cooldown, preventing spells from being double cast on a single beat
- Measures are now visually marked as On or Off (white and grey, respectively)
- If the players are set to Require Metronome, then spells are only allowed to cast on white measures, and are blocked on grey ones.
</commit_message>
<xml_diff>
--- a/Documentation/Design Documents/Playtest Prototype Item List.docx
+++ b/Documentation/Design Documents/Playtest Prototype Item List.docx
@@ -3,74 +3,206 @@
 <w:document xmlns:wpc="http://schemas.microsoft.com/office/word/2010/wordprocessingCanvas" xmlns:cx="http://schemas.microsoft.com/office/drawing/2014/chartex" xmlns:cx1="http://schemas.microsoft.com/office/drawing/2015/9/8/chartex" xmlns:cx2="http://schemas.microsoft.com/office/drawing/2015/10/21/chartex" xmlns:cx3="http://schemas.microsoft.com/office/drawing/2016/5/9/chartex" xmlns:cx4="http://schemas.microsoft.com/office/drawing/2016/5/10/chartex" xmlns:cx5="http://schemas.microsoft.com/office/drawing/2016/5/11/chartex" xmlns:cx6="http://schemas.microsoft.com/office/drawing/2016/5/12/chartex" xmlns:cx7="http://schemas.microsoft.com/office/drawing/2016/5/13/chartex" xmlns:cx8="http://schemas.microsoft.com/office/drawing/2016/5/14/chartex" xmlns:mc="http://schemas.openxmlformats.org/markup-compatibility/2006" xmlns:aink="http://schemas.microsoft.com/office/drawing/2016/ink" xmlns:am3d="http://schemas.microsoft.com/office/drawing/2017/model3d" xmlns:o="urn:schemas-microsoft-com:office:office" xmlns:r="http://schemas.openxmlformats.org/officeDocument/2006/relationships" xmlns:m="http://schemas.openxmlformats.org/officeDocument/2006/math" xmlns:v="urn:schemas-microsoft-com:vml" xmlns:wp14="http://schemas.microsoft.com/office/word/2010/wordprocessingDrawing" xmlns:wp="http://schemas.openxmlformats.org/drawingml/2006/wordprocessingDrawing" xmlns:w10="urn:schemas-microsoft-com:office:word" xmlns:w="http://schemas.openxmlformats.org/wordprocessingml/2006/main" xmlns:w14="http://schemas.microsoft.com/office/word/2010/wordml" xmlns:w15="http://schemas.microsoft.com/office/word/2012/wordml" xmlns:w16cex="http://schemas.microsoft.com/office/word/2018/wordml/cex" xmlns:w16cid="http://schemas.microsoft.com/office/word/2016/wordml/cid" xmlns:w16="http://schemas.microsoft.com/office/word/2018/wordml" xmlns:w16se="http://schemas.microsoft.com/office/word/2015/wordml/symex" xmlns:wpg="http://schemas.microsoft.com/office/word/2010/wordprocessingGroup" xmlns:wpi="http://schemas.microsoft.com/office/word/2010/wordprocessingInk" xmlns:wne="http://schemas.microsoft.com/office/word/2006/wordml" xmlns:wps="http://schemas.microsoft.com/office/word/2010/wordprocessingShape" mc:Ignorable="w14 w15 w16se w16cid w16 w16cex wp14">
   <w:body>
     <w:p>
-      <w:r>
-        <w:rPr>
-          <w:highlight w:val="yellow"/>
+      <w:pPr>
+        <w:rPr>
+          <w:strike/>
+        </w:rPr>
+      </w:pPr>
+      <w:r>
+        <w:rPr>
+          <w:strike/>
+          <w:highlight w:val="cyan"/>
         </w:rPr>
         <w:t>Reset function for the tone bar</w:t>
       </w:r>
     </w:p>
     <w:p>
-      <w:r>
+      <w:pPr>
+        <w:rPr>
+          <w:strike/>
+          <w:highlight w:val="cyan"/>
+        </w:rPr>
+      </w:pPr>
+      <w:r>
+        <w:rPr>
+          <w:strike/>
+          <w:highlight w:val="cyan"/>
+        </w:rPr>
         <w:t>Easier way to change the Break Point</w:t>
       </w:r>
     </w:p>
     <w:p>
-      <w:r>
+      <w:pPr>
+        <w:rPr>
+          <w:strike/>
+        </w:rPr>
+      </w:pPr>
+      <w:r>
+        <w:rPr>
+          <w:strike/>
+          <w:highlight w:val="cyan"/>
+        </w:rPr>
         <w:t>Fix BPM bug</w:t>
+      </w:r>
+      <w:r>
+        <w:rPr>
+          <w:strike/>
+        </w:rPr>
+        <w:t xml:space="preserve"> </w:t>
+      </w:r>
+      <w:r>
+        <w:rPr>
+          <w:b/>
+          <w:bCs/>
+        </w:rPr>
+        <w:t>PUNT</w:t>
       </w:r>
     </w:p>
     <w:p>
-      <w:r>
-        <w:rPr>
-          <w:highlight w:val="yellow"/>
-        </w:rPr>
-        <w:t>Break point visualization</w:t>
+      <w:pPr>
+        <w:pStyle w:val="ListParagraph"/>
+        <w:numPr>
+          <w:ilvl w:val="0"/>
+          <w:numId w:val="3"/>
+        </w:numPr>
+        <w:rPr>
+          <w:strike/>
+        </w:rPr>
+      </w:pPr>
+      <w:r>
+        <w:rPr>
+          <w:strike/>
+        </w:rPr>
+        <w:t>Faking wot?</w:t>
       </w:r>
     </w:p>
     <w:p>
       <w:r>
-        <w:t xml:space="preserve">Win/Lose </w:t>
-      </w:r>
-      <w:r>
         <w:rPr>
           <w:highlight w:val="yellow"/>
         </w:rPr>
-        <w:t>visualization</w:t>
+        <w:t>Break point visualization</w:t>
       </w:r>
     </w:p>
     <w:p>
       <w:r>
-        <w:t>One Spell per beat</w:t>
+        <w:t xml:space="preserve">Win/Lose </w:t>
+      </w:r>
+      <w:r>
+        <w:rPr>
+          <w:highlight w:val="yellow"/>
+        </w:rPr>
+        <w:t>visualization</w:t>
       </w:r>
     </w:p>
     <w:p>
-      <w:r>
-        <w:t xml:space="preserve">Input </w:t>
-      </w:r>
-      <w:r>
-        <w:rPr>
-          <w:highlight w:val="yellow"/>
-        </w:rPr>
-        <w:t>feedback</w:t>
+      <w:pPr>
+        <w:rPr>
+          <w:strike/>
+        </w:rPr>
+      </w:pPr>
+      <w:r>
+        <w:rPr>
+          <w:strike/>
+          <w:highlight w:val="cyan"/>
+        </w:rPr>
+        <w:t>One Spell per beat</w:t>
       </w:r>
     </w:p>
     <w:p>
-      <w:r>
-        <w:rPr>
-          <w:highlight w:val="yellow"/>
-        </w:rPr>
-        <w:t>Controller Mapping on screen</w:t>
+      <w:pPr>
+        <w:pStyle w:val="ListParagraph"/>
+        <w:numPr>
+          <w:ilvl w:val="0"/>
+          <w:numId w:val="2"/>
+        </w:numPr>
+      </w:pPr>
+      <w:r>
+        <w:t>Put a cooldown</w:t>
+      </w:r>
+      <w:r>
+        <w:t xml:space="preserve"> </w:t>
+      </w:r>
+      <w:r>
+        <w:t>on how close together spells can be cast</w:t>
       </w:r>
     </w:p>
     <w:p>
       <w:r>
-        <w:t>On/Off measure visualization</w:t>
+        <w:t xml:space="preserve">Input </w:t>
+      </w:r>
+      <w:r>
+        <w:rPr>
+          <w:highlight w:val="yellow"/>
+        </w:rPr>
+        <w:t>feedback</w:t>
       </w:r>
     </w:p>
     <w:p>
       <w:r>
+        <w:rPr>
+          <w:highlight w:val="yellow"/>
+        </w:rPr>
+        <w:t>Controller Mapping on screen</w:t>
+      </w:r>
+    </w:p>
+    <w:p>
+      <w:pPr>
+        <w:rPr>
+          <w:strike/>
+          <w:highlight w:val="cyan"/>
+        </w:rPr>
+      </w:pPr>
+      <w:r>
+        <w:rPr>
+          <w:strike/>
+          <w:highlight w:val="cyan"/>
+        </w:rPr>
+        <w:t>On/Off measure visualization</w:t>
+      </w:r>
+    </w:p>
+    <w:p>
+      <w:pPr>
+        <w:pStyle w:val="ListParagraph"/>
+        <w:numPr>
+          <w:ilvl w:val="0"/>
+          <w:numId w:val="1"/>
+        </w:numPr>
+      </w:pPr>
+      <w:r>
+        <w:t>Color change</w:t>
+      </w:r>
+      <w:r>
+        <w:t xml:space="preserve"> (white/grey)</w:t>
+      </w:r>
+    </w:p>
+    <w:p>
+      <w:pPr>
+        <w:rPr>
+          <w:strike/>
+        </w:rPr>
+      </w:pPr>
+      <w:r>
+        <w:rPr>
+          <w:strike/>
+          <w:highlight w:val="cyan"/>
+        </w:rPr>
         <w:t>Limit the spell casting window to On Measures</w:t>
+      </w:r>
+    </w:p>
+    <w:p>
+      <w:pPr>
+        <w:pStyle w:val="ListParagraph"/>
+        <w:numPr>
+          <w:ilvl w:val="0"/>
+          <w:numId w:val="1"/>
+        </w:numPr>
+      </w:pPr>
+      <w:r>
+        <w:t>Doing</w:t>
+      </w:r>
+      <w:r>
+        <w:t xml:space="preserve"> some math to check what measure the hit falls into</w:t>
       </w:r>
     </w:p>
     <w:sectPr>
@@ -81,6 +213,471 @@
     </w:sectPr>
   </w:body>
 </w:document>
+</file>
+
+<file path=word/numbering.xml><?xml version="1.0" encoding="utf-8"?>
+<w:numbering xmlns:wpc="http://schemas.microsoft.com/office/word/2010/wordprocessingCanvas" xmlns:cx="http://schemas.microsoft.com/office/drawing/2014/chartex" xmlns:cx1="http://schemas.microsoft.com/office/drawing/2015/9/8/chartex" xmlns:cx2="http://schemas.microsoft.com/office/drawing/2015/10/21/chartex" xmlns:cx3="http://schemas.microsoft.com/office/drawing/2016/5/9/chartex" xmlns:cx4="http://schemas.microsoft.com/office/drawing/2016/5/10/chartex" xmlns:cx5="http://schemas.microsoft.com/office/drawing/2016/5/11/chartex" xmlns:cx6="http://schemas.microsoft.com/office/drawing/2016/5/12/chartex" xmlns:cx7="http://schemas.microsoft.com/office/drawing/2016/5/13/chartex" xmlns:cx8="http://schemas.microsoft.com/office/drawing/2016/5/14/chartex" xmlns:mc="http://schemas.openxmlformats.org/markup-compatibility/2006" xmlns:aink="http://schemas.microsoft.com/office/drawing/2016/ink" xmlns:am3d="http://schemas.microsoft.com/office/drawing/2017/model3d" xmlns:o="urn:schemas-microsoft-com:office:office" xmlns:r="http://schemas.openxmlformats.org/officeDocument/2006/relationships" xmlns:m="http://schemas.openxmlformats.org/officeDocument/2006/math" xmlns:v="urn:schemas-microsoft-com:vml" xmlns:wp14="http://schemas.microsoft.com/office/word/2010/wordprocessingDrawing" xmlns:wp="http://schemas.openxmlformats.org/drawingml/2006/wordprocessingDrawing" xmlns:w10="urn:schemas-microsoft-com:office:word" xmlns:w="http://schemas.openxmlformats.org/wordprocessingml/2006/main" xmlns:w14="http://schemas.microsoft.com/office/word/2010/wordml" xmlns:w15="http://schemas.microsoft.com/office/word/2012/wordml" xmlns:w16cex="http://schemas.microsoft.com/office/word/2018/wordml/cex" xmlns:w16cid="http://schemas.microsoft.com/office/word/2016/wordml/cid" xmlns:w16="http://schemas.microsoft.com/office/word/2018/wordml" xmlns:w16se="http://schemas.microsoft.com/office/word/2015/wordml/symex" xmlns:wpg="http://schemas.microsoft.com/office/word/2010/wordprocessingGroup" xmlns:wpi="http://schemas.microsoft.com/office/word/2010/wordprocessingInk" xmlns:wne="http://schemas.microsoft.com/office/word/2006/wordml" xmlns:wps="http://schemas.microsoft.com/office/word/2010/wordprocessingShape" mc:Ignorable="w14 w15 w16se w16cid w16 w16cex wp14">
+  <w:abstractNum w:abstractNumId="0" w15:restartNumberingAfterBreak="0">
+    <w:nsid w:val="0B377C4A"/>
+    <w:multiLevelType w:val="hybridMultilevel"/>
+    <w:tmpl w:val="F1D65EBE"/>
+    <w:lvl w:ilvl="0" w:tplc="BBC2979E">
+      <w:numFmt w:val="bullet"/>
+      <w:lvlText w:val="-"/>
+      <w:lvlJc w:val="left"/>
+      <w:pPr>
+        <w:ind w:left="720" w:hanging="360"/>
+      </w:pPr>
+      <w:rPr>
+        <w:rFonts w:ascii="Calibri" w:eastAsiaTheme="minorEastAsia" w:hAnsi="Calibri" w:cs="Calibri" w:hint="default"/>
+      </w:rPr>
+    </w:lvl>
+    <w:lvl w:ilvl="1" w:tplc="04090003" w:tentative="1">
+      <w:start w:val="1"/>
+      <w:numFmt w:val="bullet"/>
+      <w:lvlText w:val="o"/>
+      <w:lvlJc w:val="left"/>
+      <w:pPr>
+        <w:ind w:left="1440" w:hanging="360"/>
+      </w:pPr>
+      <w:rPr>
+        <w:rFonts w:ascii="Courier New" w:hAnsi="Courier New" w:cs="Courier New" w:hint="default"/>
+      </w:rPr>
+    </w:lvl>
+    <w:lvl w:ilvl="2" w:tplc="04090005" w:tentative="1">
+      <w:start w:val="1"/>
+      <w:numFmt w:val="bullet"/>
+      <w:lvlText w:val=""/>
+      <w:lvlJc w:val="left"/>
+      <w:pPr>
+        <w:ind w:left="2160" w:hanging="360"/>
+      </w:pPr>
+      <w:rPr>
+        <w:rFonts w:ascii="Wingdings" w:hAnsi="Wingdings" w:hint="default"/>
+      </w:rPr>
+    </w:lvl>
+    <w:lvl w:ilvl="3" w:tplc="04090001" w:tentative="1">
+      <w:start w:val="1"/>
+      <w:numFmt w:val="bullet"/>
+      <w:lvlText w:val=""/>
+      <w:lvlJc w:val="left"/>
+      <w:pPr>
+        <w:ind w:left="2880" w:hanging="360"/>
+      </w:pPr>
+      <w:rPr>
+        <w:rFonts w:ascii="Symbol" w:hAnsi="Symbol" w:hint="default"/>
+      </w:rPr>
+    </w:lvl>
+    <w:lvl w:ilvl="4" w:tplc="04090003" w:tentative="1">
+      <w:start w:val="1"/>
+      <w:numFmt w:val="bullet"/>
+      <w:lvlText w:val="o"/>
+      <w:lvlJc w:val="left"/>
+      <w:pPr>
+        <w:ind w:left="3600" w:hanging="360"/>
+      </w:pPr>
+      <w:rPr>
+        <w:rFonts w:ascii="Courier New" w:hAnsi="Courier New" w:cs="Courier New" w:hint="default"/>
+      </w:rPr>
+    </w:lvl>
+    <w:lvl w:ilvl="5" w:tplc="04090005" w:tentative="1">
+      <w:start w:val="1"/>
+      <w:numFmt w:val="bullet"/>
+      <w:lvlText w:val=""/>
+      <w:lvlJc w:val="left"/>
+      <w:pPr>
+        <w:ind w:left="4320" w:hanging="360"/>
+      </w:pPr>
+      <w:rPr>
+        <w:rFonts w:ascii="Wingdings" w:hAnsi="Wingdings" w:hint="default"/>
+      </w:rPr>
+    </w:lvl>
+    <w:lvl w:ilvl="6" w:tplc="04090001" w:tentative="1">
+      <w:start w:val="1"/>
+      <w:numFmt w:val="bullet"/>
+      <w:lvlText w:val=""/>
+      <w:lvlJc w:val="left"/>
+      <w:pPr>
+        <w:ind w:left="5040" w:hanging="360"/>
+      </w:pPr>
+      <w:rPr>
+        <w:rFonts w:ascii="Symbol" w:hAnsi="Symbol" w:hint="default"/>
+      </w:rPr>
+    </w:lvl>
+    <w:lvl w:ilvl="7" w:tplc="04090003" w:tentative="1">
+      <w:start w:val="1"/>
+      <w:numFmt w:val="bullet"/>
+      <w:lvlText w:val="o"/>
+      <w:lvlJc w:val="left"/>
+      <w:pPr>
+        <w:ind w:left="5760" w:hanging="360"/>
+      </w:pPr>
+      <w:rPr>
+        <w:rFonts w:ascii="Courier New" w:hAnsi="Courier New" w:cs="Courier New" w:hint="default"/>
+      </w:rPr>
+    </w:lvl>
+    <w:lvl w:ilvl="8" w:tplc="04090005" w:tentative="1">
+      <w:start w:val="1"/>
+      <w:numFmt w:val="bullet"/>
+      <w:lvlText w:val=""/>
+      <w:lvlJc w:val="left"/>
+      <w:pPr>
+        <w:ind w:left="6480" w:hanging="360"/>
+      </w:pPr>
+      <w:rPr>
+        <w:rFonts w:ascii="Wingdings" w:hAnsi="Wingdings" w:hint="default"/>
+      </w:rPr>
+    </w:lvl>
+  </w:abstractNum>
+  <w:abstractNum w:abstractNumId="1" w15:restartNumberingAfterBreak="0">
+    <w:nsid w:val="40E41990"/>
+    <w:multiLevelType w:val="hybridMultilevel"/>
+    <w:tmpl w:val="B1E2ABE8"/>
+    <w:lvl w:ilvl="0" w:tplc="0E5899A4">
+      <w:numFmt w:val="bullet"/>
+      <w:lvlText w:val="-"/>
+      <w:lvlJc w:val="left"/>
+      <w:pPr>
+        <w:ind w:left="720" w:hanging="360"/>
+      </w:pPr>
+      <w:rPr>
+        <w:rFonts w:ascii="Calibri" w:eastAsiaTheme="minorEastAsia" w:hAnsi="Calibri" w:cs="Calibri" w:hint="default"/>
+      </w:rPr>
+    </w:lvl>
+    <w:lvl w:ilvl="1" w:tplc="04090003" w:tentative="1">
+      <w:start w:val="1"/>
+      <w:numFmt w:val="bullet"/>
+      <w:lvlText w:val="o"/>
+      <w:lvlJc w:val="left"/>
+      <w:pPr>
+        <w:ind w:left="1440" w:hanging="360"/>
+      </w:pPr>
+      <w:rPr>
+        <w:rFonts w:ascii="Courier New" w:hAnsi="Courier New" w:cs="Courier New" w:hint="default"/>
+      </w:rPr>
+    </w:lvl>
+    <w:lvl w:ilvl="2" w:tplc="04090005" w:tentative="1">
+      <w:start w:val="1"/>
+      <w:numFmt w:val="bullet"/>
+      <w:lvlText w:val=""/>
+      <w:lvlJc w:val="left"/>
+      <w:pPr>
+        <w:ind w:left="2160" w:hanging="360"/>
+      </w:pPr>
+      <w:rPr>
+        <w:rFonts w:ascii="Wingdings" w:hAnsi="Wingdings" w:hint="default"/>
+      </w:rPr>
+    </w:lvl>
+    <w:lvl w:ilvl="3" w:tplc="04090001" w:tentative="1">
+      <w:start w:val="1"/>
+      <w:numFmt w:val="bullet"/>
+      <w:lvlText w:val=""/>
+      <w:lvlJc w:val="left"/>
+      <w:pPr>
+        <w:ind w:left="2880" w:hanging="360"/>
+      </w:pPr>
+      <w:rPr>
+        <w:rFonts w:ascii="Symbol" w:hAnsi="Symbol" w:hint="default"/>
+      </w:rPr>
+    </w:lvl>
+    <w:lvl w:ilvl="4" w:tplc="04090003" w:tentative="1">
+      <w:start w:val="1"/>
+      <w:numFmt w:val="bullet"/>
+      <w:lvlText w:val="o"/>
+      <w:lvlJc w:val="left"/>
+      <w:pPr>
+        <w:ind w:left="3600" w:hanging="360"/>
+      </w:pPr>
+      <w:rPr>
+        <w:rFonts w:ascii="Courier New" w:hAnsi="Courier New" w:cs="Courier New" w:hint="default"/>
+      </w:rPr>
+    </w:lvl>
+    <w:lvl w:ilvl="5" w:tplc="04090005" w:tentative="1">
+      <w:start w:val="1"/>
+      <w:numFmt w:val="bullet"/>
+      <w:lvlText w:val=""/>
+      <w:lvlJc w:val="left"/>
+      <w:pPr>
+        <w:ind w:left="4320" w:hanging="360"/>
+      </w:pPr>
+      <w:rPr>
+        <w:rFonts w:ascii="Wingdings" w:hAnsi="Wingdings" w:hint="default"/>
+      </w:rPr>
+    </w:lvl>
+    <w:lvl w:ilvl="6" w:tplc="04090001" w:tentative="1">
+      <w:start w:val="1"/>
+      <w:numFmt w:val="bullet"/>
+      <w:lvlText w:val=""/>
+      <w:lvlJc w:val="left"/>
+      <w:pPr>
+        <w:ind w:left="5040" w:hanging="360"/>
+      </w:pPr>
+      <w:rPr>
+        <w:rFonts w:ascii="Symbol" w:hAnsi="Symbol" w:hint="default"/>
+      </w:rPr>
+    </w:lvl>
+    <w:lvl w:ilvl="7" w:tplc="04090003" w:tentative="1">
+      <w:start w:val="1"/>
+      <w:numFmt w:val="bullet"/>
+      <w:lvlText w:val="o"/>
+      <w:lvlJc w:val="left"/>
+      <w:pPr>
+        <w:ind w:left="5760" w:hanging="360"/>
+      </w:pPr>
+      <w:rPr>
+        <w:rFonts w:ascii="Courier New" w:hAnsi="Courier New" w:cs="Courier New" w:hint="default"/>
+      </w:rPr>
+    </w:lvl>
+    <w:lvl w:ilvl="8" w:tplc="04090005" w:tentative="1">
+      <w:start w:val="1"/>
+      <w:numFmt w:val="bullet"/>
+      <w:lvlText w:val=""/>
+      <w:lvlJc w:val="left"/>
+      <w:pPr>
+        <w:ind w:left="6480" w:hanging="360"/>
+      </w:pPr>
+      <w:rPr>
+        <w:rFonts w:ascii="Wingdings" w:hAnsi="Wingdings" w:hint="default"/>
+      </w:rPr>
+    </w:lvl>
+  </w:abstractNum>
+  <w:abstractNum w:abstractNumId="2" w15:restartNumberingAfterBreak="0">
+    <w:nsid w:val="4D1974D1"/>
+    <w:multiLevelType w:val="hybridMultilevel"/>
+    <w:tmpl w:val="DADCE408"/>
+    <w:lvl w:ilvl="0" w:tplc="4B8A7534">
+      <w:numFmt w:val="bullet"/>
+      <w:lvlText w:val="-"/>
+      <w:lvlJc w:val="left"/>
+      <w:pPr>
+        <w:ind w:left="720" w:hanging="360"/>
+      </w:pPr>
+      <w:rPr>
+        <w:rFonts w:ascii="Calibri" w:eastAsiaTheme="minorEastAsia" w:hAnsi="Calibri" w:cs="Calibri" w:hint="default"/>
+      </w:rPr>
+    </w:lvl>
+    <w:lvl w:ilvl="1" w:tplc="04090003" w:tentative="1">
+      <w:start w:val="1"/>
+      <w:numFmt w:val="bullet"/>
+      <w:lvlText w:val="o"/>
+      <w:lvlJc w:val="left"/>
+      <w:pPr>
+        <w:ind w:left="1440" w:hanging="360"/>
+      </w:pPr>
+      <w:rPr>
+        <w:rFonts w:ascii="Courier New" w:hAnsi="Courier New" w:cs="Courier New" w:hint="default"/>
+      </w:rPr>
+    </w:lvl>
+    <w:lvl w:ilvl="2" w:tplc="04090005" w:tentative="1">
+      <w:start w:val="1"/>
+      <w:numFmt w:val="bullet"/>
+      <w:lvlText w:val=""/>
+      <w:lvlJc w:val="left"/>
+      <w:pPr>
+        <w:ind w:left="2160" w:hanging="360"/>
+      </w:pPr>
+      <w:rPr>
+        <w:rFonts w:ascii="Wingdings" w:hAnsi="Wingdings" w:hint="default"/>
+      </w:rPr>
+    </w:lvl>
+    <w:lvl w:ilvl="3" w:tplc="04090001" w:tentative="1">
+      <w:start w:val="1"/>
+      <w:numFmt w:val="bullet"/>
+      <w:lvlText w:val=""/>
+      <w:lvlJc w:val="left"/>
+      <w:pPr>
+        <w:ind w:left="2880" w:hanging="360"/>
+      </w:pPr>
+      <w:rPr>
+        <w:rFonts w:ascii="Symbol" w:hAnsi="Symbol" w:hint="default"/>
+      </w:rPr>
+    </w:lvl>
+    <w:lvl w:ilvl="4" w:tplc="04090003" w:tentative="1">
+      <w:start w:val="1"/>
+      <w:numFmt w:val="bullet"/>
+      <w:lvlText w:val="o"/>
+      <w:lvlJc w:val="left"/>
+      <w:pPr>
+        <w:ind w:left="3600" w:hanging="360"/>
+      </w:pPr>
+      <w:rPr>
+        <w:rFonts w:ascii="Courier New" w:hAnsi="Courier New" w:cs="Courier New" w:hint="default"/>
+      </w:rPr>
+    </w:lvl>
+    <w:lvl w:ilvl="5" w:tplc="04090005" w:tentative="1">
+      <w:start w:val="1"/>
+      <w:numFmt w:val="bullet"/>
+      <w:lvlText w:val=""/>
+      <w:lvlJc w:val="left"/>
+      <w:pPr>
+        <w:ind w:left="4320" w:hanging="360"/>
+      </w:pPr>
+      <w:rPr>
+        <w:rFonts w:ascii="Wingdings" w:hAnsi="Wingdings" w:hint="default"/>
+      </w:rPr>
+    </w:lvl>
+    <w:lvl w:ilvl="6" w:tplc="04090001" w:tentative="1">
+      <w:start w:val="1"/>
+      <w:numFmt w:val="bullet"/>
+      <w:lvlText w:val=""/>
+      <w:lvlJc w:val="left"/>
+      <w:pPr>
+        <w:ind w:left="5040" w:hanging="360"/>
+      </w:pPr>
+      <w:rPr>
+        <w:rFonts w:ascii="Symbol" w:hAnsi="Symbol" w:hint="default"/>
+      </w:rPr>
+    </w:lvl>
+    <w:lvl w:ilvl="7" w:tplc="04090003" w:tentative="1">
+      <w:start w:val="1"/>
+      <w:numFmt w:val="bullet"/>
+      <w:lvlText w:val="o"/>
+      <w:lvlJc w:val="left"/>
+      <w:pPr>
+        <w:ind w:left="5760" w:hanging="360"/>
+      </w:pPr>
+      <w:rPr>
+        <w:rFonts w:ascii="Courier New" w:hAnsi="Courier New" w:cs="Courier New" w:hint="default"/>
+      </w:rPr>
+    </w:lvl>
+    <w:lvl w:ilvl="8" w:tplc="04090005" w:tentative="1">
+      <w:start w:val="1"/>
+      <w:numFmt w:val="bullet"/>
+      <w:lvlText w:val=""/>
+      <w:lvlJc w:val="left"/>
+      <w:pPr>
+        <w:ind w:left="6480" w:hanging="360"/>
+      </w:pPr>
+      <w:rPr>
+        <w:rFonts w:ascii="Wingdings" w:hAnsi="Wingdings" w:hint="default"/>
+      </w:rPr>
+    </w:lvl>
+  </w:abstractNum>
+  <w:abstractNum w:abstractNumId="3" w15:restartNumberingAfterBreak="0">
+    <w:nsid w:val="6685533A"/>
+    <w:multiLevelType w:val="hybridMultilevel"/>
+    <w:tmpl w:val="E9749C98"/>
+    <w:lvl w:ilvl="0" w:tplc="990E417E">
+      <w:numFmt w:val="bullet"/>
+      <w:lvlText w:val="-"/>
+      <w:lvlJc w:val="left"/>
+      <w:pPr>
+        <w:ind w:left="720" w:hanging="360"/>
+      </w:pPr>
+      <w:rPr>
+        <w:rFonts w:ascii="Calibri" w:eastAsiaTheme="minorEastAsia" w:hAnsi="Calibri" w:cs="Calibri" w:hint="default"/>
+      </w:rPr>
+    </w:lvl>
+    <w:lvl w:ilvl="1" w:tplc="04090003" w:tentative="1">
+      <w:start w:val="1"/>
+      <w:numFmt w:val="bullet"/>
+      <w:lvlText w:val="o"/>
+      <w:lvlJc w:val="left"/>
+      <w:pPr>
+        <w:ind w:left="1440" w:hanging="360"/>
+      </w:pPr>
+      <w:rPr>
+        <w:rFonts w:ascii="Courier New" w:hAnsi="Courier New" w:cs="Courier New" w:hint="default"/>
+      </w:rPr>
+    </w:lvl>
+    <w:lvl w:ilvl="2" w:tplc="04090005" w:tentative="1">
+      <w:start w:val="1"/>
+      <w:numFmt w:val="bullet"/>
+      <w:lvlText w:val=""/>
+      <w:lvlJc w:val="left"/>
+      <w:pPr>
+        <w:ind w:left="2160" w:hanging="360"/>
+      </w:pPr>
+      <w:rPr>
+        <w:rFonts w:ascii="Wingdings" w:hAnsi="Wingdings" w:hint="default"/>
+      </w:rPr>
+    </w:lvl>
+    <w:lvl w:ilvl="3" w:tplc="04090001" w:tentative="1">
+      <w:start w:val="1"/>
+      <w:numFmt w:val="bullet"/>
+      <w:lvlText w:val=""/>
+      <w:lvlJc w:val="left"/>
+      <w:pPr>
+        <w:ind w:left="2880" w:hanging="360"/>
+      </w:pPr>
+      <w:rPr>
+        <w:rFonts w:ascii="Symbol" w:hAnsi="Symbol" w:hint="default"/>
+      </w:rPr>
+    </w:lvl>
+    <w:lvl w:ilvl="4" w:tplc="04090003" w:tentative="1">
+      <w:start w:val="1"/>
+      <w:numFmt w:val="bullet"/>
+      <w:lvlText w:val="o"/>
+      <w:lvlJc w:val="left"/>
+      <w:pPr>
+        <w:ind w:left="3600" w:hanging="360"/>
+      </w:pPr>
+      <w:rPr>
+        <w:rFonts w:ascii="Courier New" w:hAnsi="Courier New" w:cs="Courier New" w:hint="default"/>
+      </w:rPr>
+    </w:lvl>
+    <w:lvl w:ilvl="5" w:tplc="04090005" w:tentative="1">
+      <w:start w:val="1"/>
+      <w:numFmt w:val="bullet"/>
+      <w:lvlText w:val=""/>
+      <w:lvlJc w:val="left"/>
+      <w:pPr>
+        <w:ind w:left="4320" w:hanging="360"/>
+      </w:pPr>
+      <w:rPr>
+        <w:rFonts w:ascii="Wingdings" w:hAnsi="Wingdings" w:hint="default"/>
+      </w:rPr>
+    </w:lvl>
+    <w:lvl w:ilvl="6" w:tplc="04090001" w:tentative="1">
+      <w:start w:val="1"/>
+      <w:numFmt w:val="bullet"/>
+      <w:lvlText w:val=""/>
+      <w:lvlJc w:val="left"/>
+      <w:pPr>
+        <w:ind w:left="5040" w:hanging="360"/>
+      </w:pPr>
+      <w:rPr>
+        <w:rFonts w:ascii="Symbol" w:hAnsi="Symbol" w:hint="default"/>
+      </w:rPr>
+    </w:lvl>
+    <w:lvl w:ilvl="7" w:tplc="04090003" w:tentative="1">
+      <w:start w:val="1"/>
+      <w:numFmt w:val="bullet"/>
+      <w:lvlText w:val="o"/>
+      <w:lvlJc w:val="left"/>
+      <w:pPr>
+        <w:ind w:left="5760" w:hanging="360"/>
+      </w:pPr>
+      <w:rPr>
+        <w:rFonts w:ascii="Courier New" w:hAnsi="Courier New" w:cs="Courier New" w:hint="default"/>
+      </w:rPr>
+    </w:lvl>
+    <w:lvl w:ilvl="8" w:tplc="04090005" w:tentative="1">
+      <w:start w:val="1"/>
+      <w:numFmt w:val="bullet"/>
+      <w:lvlText w:val=""/>
+      <w:lvlJc w:val="left"/>
+      <w:pPr>
+        <w:ind w:left="6480" w:hanging="360"/>
+      </w:pPr>
+      <w:rPr>
+        <w:rFonts w:ascii="Wingdings" w:hAnsi="Wingdings" w:hint="default"/>
+      </w:rPr>
+    </w:lvl>
+  </w:abstractNum>
+  <w:num w:numId="1">
+    <w:abstractNumId w:val="2"/>
+  </w:num>
+  <w:num w:numId="2">
+    <w:abstractNumId w:val="3"/>
+  </w:num>
+  <w:num w:numId="3">
+    <w:abstractNumId w:val="1"/>
+  </w:num>
+  <w:num w:numId="4">
+    <w:abstractNumId w:val="0"/>
+  </w:num>
+</w:numbering>
 </file>
 
 <file path=word/styles.xml><?xml version="1.0" encoding="utf-8"?>
@@ -509,6 +1106,17 @@
     <w:semiHidden/>
     <w:unhideWhenUsed/>
   </w:style>
+  <w:style w:type="paragraph" w:styleId="ListParagraph">
+    <w:name w:val="List Paragraph"/>
+    <w:basedOn w:val="Normal"/>
+    <w:uiPriority w:val="34"/>
+    <w:qFormat/>
+    <w:rsid w:val="00687879"/>
+    <w:pPr>
+      <w:ind w:left="720"/>
+      <w:contextualSpacing/>
+    </w:pPr>
+  </w:style>
 </w:styles>
 </file>
 

</xml_diff>

<commit_message>
Prototype Tone Bar update
- Now uses new Sprites
- Auto-sets the end markers based on the maxTone int
- Cleaned up the default rotation of the ToneBar prefab
- Cleaning up .swp files that were accidentally submitted
</commit_message>
<xml_diff>
--- a/Documentation/Design Documents/Playtest Prototype Item List.docx
+++ b/Documentation/Design Documents/Playtest Prototype Item List.docx
@@ -77,8 +77,14 @@
       </w:r>
     </w:p>
     <w:p>
-      <w:r>
-        <w:rPr>
+      <w:pPr>
+        <w:rPr>
+          <w:strike/>
+        </w:rPr>
+      </w:pPr>
+      <w:r>
+        <w:rPr>
+          <w:strike/>
           <w:highlight w:val="yellow"/>
         </w:rPr>
         <w:t>Break point visualization</w:t>

</xml_diff>